<commit_message>
Fixed shell sort, modified it with Sedgewick sequence and updated the test
</commit_message>
<xml_diff>
--- a/Пояснительная записка.docx
+++ b/Пояснительная записка.docx
@@ -5726,7 +5726,7 @@
             <v:imagedata r:id="rId8" o:title=""/>
             <w10:wrap type="topAndBottom"/>
           </v:shape>
-          <o:OLEObject Type="Embed" ProgID="PBrush" ShapeID="_x0000_s1026" DrawAspect="Content" ObjectID="_1627506605" r:id="rId9"/>
+          <o:OLEObject Type="Embed" ProgID="PBrush" ShapeID="_x0000_s1026" DrawAspect="Content" ObjectID="_1627509103" r:id="rId9"/>
         </w:object>
       </w:r>
       <w:r>
@@ -5895,7 +5895,7 @@
           <v:shape id="_x0000_i1026" type="#_x0000_t75" style="width:357.75pt;height:147.75pt" o:ole="">
             <v:imagedata r:id="rId10" o:title=""/>
           </v:shape>
-          <o:OLEObject Type="Embed" ProgID="PBrush" ShapeID="_x0000_i1026" DrawAspect="Content" ObjectID="_1627506603" r:id="rId11"/>
+          <o:OLEObject Type="Embed" ProgID="PBrush" ShapeID="_x0000_i1026" DrawAspect="Content" ObjectID="_1627509101" r:id="rId11"/>
         </w:object>
       </w:r>
     </w:p>
@@ -6002,7 +6002,7 @@
           <v:shape id="_x0000_i1027" type="#_x0000_t75" style="width:358.5pt;height:149.25pt" o:ole="">
             <v:imagedata r:id="rId12" o:title=""/>
           </v:shape>
-          <o:OLEObject Type="Embed" ProgID="PBrush" ShapeID="_x0000_i1027" DrawAspect="Content" ObjectID="_1627506604" r:id="rId13"/>
+          <o:OLEObject Type="Embed" ProgID="PBrush" ShapeID="_x0000_i1027" DrawAspect="Content" ObjectID="_1627509102" r:id="rId13"/>
         </w:object>
       </w:r>
     </w:p>
@@ -7402,19 +7402,373 @@
         </w:rPr>
         <w:t> </w:t>
       </w:r>
-      <w:hyperlink r:id="rId14" w:tooltip="Таблица инверсий" w:history="1">
-        <w:r>
-          <w:rPr>
-            <w:rStyle w:val="af0"/>
-            <w:rFonts w:ascii="Arial" w:hAnsi="Arial" w:cs="Arial"/>
-            <w:color w:val="0B0080"/>
-            <w:sz w:val="21"/>
-            <w:szCs w:val="21"/>
-            <w:lang w:val="ru-RU"/>
-          </w:rPr>
-          <w:t>инверсий</w:t>
-        </w:r>
-      </w:hyperlink>
+      <w:r>
+        <w:fldChar w:fldCharType="begin"/>
+      </w:r>
+      <w:r>
+        <w:rPr>
+          <w:lang w:val="ru-RU"/>
+        </w:rPr>
+        <w:instrText xml:space="preserve"> </w:instrText>
+      </w:r>
+      <w:r>
+        <w:instrText>HYPERLINK</w:instrText>
+      </w:r>
+      <w:r>
+        <w:rPr>
+          <w:lang w:val="ru-RU"/>
+        </w:rPr>
+        <w:instrText xml:space="preserve"> "</w:instrText>
+      </w:r>
+      <w:r>
+        <w:instrText>https</w:instrText>
+      </w:r>
+      <w:r>
+        <w:rPr>
+          <w:lang w:val="ru-RU"/>
+        </w:rPr>
+        <w:instrText>://</w:instrText>
+      </w:r>
+      <w:r>
+        <w:instrText>neerc</w:instrText>
+      </w:r>
+      <w:r>
+        <w:rPr>
+          <w:lang w:val="ru-RU"/>
+        </w:rPr>
+        <w:instrText>.</w:instrText>
+      </w:r>
+      <w:r>
+        <w:instrText>ifmo</w:instrText>
+      </w:r>
+      <w:r>
+        <w:rPr>
+          <w:lang w:val="ru-RU"/>
+        </w:rPr>
+        <w:instrText>.</w:instrText>
+      </w:r>
+      <w:r>
+        <w:instrText>ru</w:instrText>
+      </w:r>
+      <w:r>
+        <w:rPr>
+          <w:lang w:val="ru-RU"/>
+        </w:rPr>
+        <w:instrText>/</w:instrText>
+      </w:r>
+      <w:r>
+        <w:instrText>wiki</w:instrText>
+      </w:r>
+      <w:r>
+        <w:rPr>
+          <w:lang w:val="ru-RU"/>
+        </w:rPr>
+        <w:instrText>/</w:instrText>
+      </w:r>
+      <w:r>
+        <w:instrText>index</w:instrText>
+      </w:r>
+      <w:r>
+        <w:rPr>
+          <w:lang w:val="ru-RU"/>
+        </w:rPr>
+        <w:instrText>.</w:instrText>
+      </w:r>
+      <w:r>
+        <w:instrText>php</w:instrText>
+      </w:r>
+      <w:r>
+        <w:rPr>
+          <w:lang w:val="ru-RU"/>
+        </w:rPr>
+        <w:instrText>?</w:instrText>
+      </w:r>
+      <w:r>
+        <w:instrText>title</w:instrText>
+      </w:r>
+      <w:r>
+        <w:rPr>
+          <w:lang w:val="ru-RU"/>
+        </w:rPr>
+        <w:instrText>=%</w:instrText>
+      </w:r>
+      <w:r>
+        <w:instrText>D</w:instrText>
+      </w:r>
+      <w:r>
+        <w:rPr>
+          <w:lang w:val="ru-RU"/>
+        </w:rPr>
+        <w:instrText>0%</w:instrText>
+      </w:r>
+      <w:r>
+        <w:instrText>A</w:instrText>
+      </w:r>
+      <w:r>
+        <w:rPr>
+          <w:lang w:val="ru-RU"/>
+        </w:rPr>
+        <w:instrText>2%</w:instrText>
+      </w:r>
+      <w:r>
+        <w:instrText>D</w:instrText>
+      </w:r>
+      <w:r>
+        <w:rPr>
+          <w:lang w:val="ru-RU"/>
+        </w:rPr>
+        <w:instrText>0%</w:instrText>
+      </w:r>
+      <w:r>
+        <w:instrText>B</w:instrText>
+      </w:r>
+      <w:r>
+        <w:rPr>
+          <w:lang w:val="ru-RU"/>
+        </w:rPr>
+        <w:instrText>0%</w:instrText>
+      </w:r>
+      <w:r>
+        <w:instrText>D</w:instrText>
+      </w:r>
+      <w:r>
+        <w:rPr>
+          <w:lang w:val="ru-RU"/>
+        </w:rPr>
+        <w:instrText>0%</w:instrText>
+      </w:r>
+      <w:r>
+        <w:instrText>B</w:instrText>
+      </w:r>
+      <w:r>
+        <w:rPr>
+          <w:lang w:val="ru-RU"/>
+        </w:rPr>
+        <w:instrText>1%</w:instrText>
+      </w:r>
+      <w:r>
+        <w:instrText>D</w:instrText>
+      </w:r>
+      <w:r>
+        <w:rPr>
+          <w:lang w:val="ru-RU"/>
+        </w:rPr>
+        <w:instrText>0%</w:instrText>
+      </w:r>
+      <w:r>
+        <w:instrText>BB</w:instrText>
+      </w:r>
+      <w:r>
+        <w:rPr>
+          <w:lang w:val="ru-RU"/>
+        </w:rPr>
+        <w:instrText>%</w:instrText>
+      </w:r>
+      <w:r>
+        <w:instrText>D</w:instrText>
+      </w:r>
+      <w:r>
+        <w:rPr>
+          <w:lang w:val="ru-RU"/>
+        </w:rPr>
+        <w:instrText>0%</w:instrText>
+      </w:r>
+      <w:r>
+        <w:instrText>B</w:instrText>
+      </w:r>
+      <w:r>
+        <w:rPr>
+          <w:lang w:val="ru-RU"/>
+        </w:rPr>
+        <w:instrText>8%</w:instrText>
+      </w:r>
+      <w:r>
+        <w:instrText>D</w:instrText>
+      </w:r>
+      <w:r>
+        <w:rPr>
+          <w:lang w:val="ru-RU"/>
+        </w:rPr>
+        <w:instrText>1%86%</w:instrText>
+      </w:r>
+      <w:r>
+        <w:instrText>D</w:instrText>
+      </w:r>
+      <w:r>
+        <w:rPr>
+          <w:lang w:val="ru-RU"/>
+        </w:rPr>
+        <w:instrText>0%</w:instrText>
+      </w:r>
+      <w:r>
+        <w:instrText>B</w:instrText>
+      </w:r>
+      <w:r>
+        <w:rPr>
+          <w:lang w:val="ru-RU"/>
+        </w:rPr>
+        <w:instrText>0_%</w:instrText>
+      </w:r>
+      <w:r>
+        <w:instrText>D</w:instrText>
+      </w:r>
+      <w:r>
+        <w:rPr>
+          <w:lang w:val="ru-RU"/>
+        </w:rPr>
+        <w:instrText>0%</w:instrText>
+      </w:r>
+      <w:r>
+        <w:instrText>B</w:instrText>
+      </w:r>
+      <w:r>
+        <w:rPr>
+          <w:lang w:val="ru-RU"/>
+        </w:rPr>
+        <w:instrText>8%</w:instrText>
+      </w:r>
+      <w:r>
+        <w:instrText>D</w:instrText>
+      </w:r>
+      <w:r>
+        <w:rPr>
+          <w:lang w:val="ru-RU"/>
+        </w:rPr>
+        <w:instrText>0%</w:instrText>
+      </w:r>
+      <w:r>
+        <w:instrText>BD</w:instrText>
+      </w:r>
+      <w:r>
+        <w:rPr>
+          <w:lang w:val="ru-RU"/>
+        </w:rPr>
+        <w:instrText>%</w:instrText>
+      </w:r>
+      <w:r>
+        <w:instrText>D</w:instrText>
+      </w:r>
+      <w:r>
+        <w:rPr>
+          <w:lang w:val="ru-RU"/>
+        </w:rPr>
+        <w:instrText>0%</w:instrText>
+      </w:r>
+      <w:r>
+        <w:instrText>B</w:instrText>
+      </w:r>
+      <w:r>
+        <w:rPr>
+          <w:lang w:val="ru-RU"/>
+        </w:rPr>
+        <w:instrText>2%</w:instrText>
+      </w:r>
+      <w:r>
+        <w:instrText>D</w:instrText>
+      </w:r>
+      <w:r>
+        <w:rPr>
+          <w:lang w:val="ru-RU"/>
+        </w:rPr>
+        <w:instrText>0%</w:instrText>
+      </w:r>
+      <w:r>
+        <w:instrText>B</w:instrText>
+      </w:r>
+      <w:r>
+        <w:rPr>
+          <w:lang w:val="ru-RU"/>
+        </w:rPr>
+        <w:instrText>5%</w:instrText>
+      </w:r>
+      <w:r>
+        <w:instrText>D</w:instrText>
+      </w:r>
+      <w:r>
+        <w:rPr>
+          <w:lang w:val="ru-RU"/>
+        </w:rPr>
+        <w:instrText>1%80%</w:instrText>
+      </w:r>
+      <w:r>
+        <w:instrText>D</w:instrText>
+      </w:r>
+      <w:r>
+        <w:rPr>
+          <w:lang w:val="ru-RU"/>
+        </w:rPr>
+        <w:instrText>1%81%</w:instrText>
+      </w:r>
+      <w:r>
+        <w:instrText>D</w:instrText>
+      </w:r>
+      <w:r>
+        <w:rPr>
+          <w:lang w:val="ru-RU"/>
+        </w:rPr>
+        <w:instrText>0%</w:instrText>
+      </w:r>
+      <w:r>
+        <w:instrText>B</w:instrText>
+      </w:r>
+      <w:r>
+        <w:rPr>
+          <w:lang w:val="ru-RU"/>
+        </w:rPr>
+        <w:instrText>8%</w:instrText>
+      </w:r>
+      <w:r>
+        <w:instrText>D</w:instrText>
+      </w:r>
+      <w:r>
+        <w:rPr>
+          <w:lang w:val="ru-RU"/>
+        </w:rPr>
+        <w:instrText>0%</w:instrText>
+      </w:r>
+      <w:r>
+        <w:instrText>B</w:instrText>
+      </w:r>
+      <w:r>
+        <w:rPr>
+          <w:lang w:val="ru-RU"/>
+        </w:rPr>
+        <w:instrText>9" \</w:instrText>
+      </w:r>
+      <w:r>
+        <w:instrText>o</w:instrText>
+      </w:r>
+      <w:r>
+        <w:rPr>
+          <w:lang w:val="ru-RU"/>
+        </w:rPr>
+        <w:instrText xml:space="preserve"> "Таблица инверсий" </w:instrText>
+      </w:r>
+      <w:r>
+        <w:fldChar w:fldCharType="separate"/>
+      </w:r>
+      <w:r>
+        <w:rPr>
+          <w:rStyle w:val="af0"/>
+          <w:rFonts w:ascii="Arial" w:hAnsi="Arial" w:cs="Arial"/>
+          <w:color w:val="0B0080"/>
+          <w:sz w:val="21"/>
+          <w:szCs w:val="21"/>
+          <w:lang w:val="ru-RU"/>
+        </w:rPr>
+        <w:t>инверсий</w:t>
+      </w:r>
+      <w:r>
+        <w:rPr>
+          <w:rStyle w:val="af0"/>
+          <w:rFonts w:ascii="Arial" w:hAnsi="Arial" w:cs="Arial"/>
+          <w:color w:val="0B0080"/>
+          <w:sz w:val="21"/>
+          <w:szCs w:val="21"/>
+          <w:lang w:val="ru-RU"/>
+        </w:rPr>
+        <w:fldChar w:fldCharType="end"/>
+      </w:r>
       <w:r>
         <w:rPr>
           <w:rFonts w:ascii="Arial" w:hAnsi="Arial" w:cs="Arial"/>
@@ -12775,7 +13129,7 @@
         <w:lastRenderedPageBreak/>
         <w:t>В ранних реализациях, как правило, опорным выбирался первый элемент, что снижало производительности на отсортированных массивах. Для улучшения эффективности может выбираться средний, случайный элемент или (для больших массивов) </w:t>
       </w:r>
-      <w:hyperlink r:id="rId15" w:tooltip="Медиана (статистика)" w:history="1">
+      <w:hyperlink r:id="rId14" w:tooltip="Медиана (статистика)" w:history="1">
         <w:r>
           <w:rPr>
             <w:rStyle w:val="af0"/>
@@ -12798,7 +13152,7 @@
         </w:rPr>
         <w:t> первого, среднего и последнего элементов.</w:t>
       </w:r>
-      <w:hyperlink r:id="rId16" w:anchor="cite_note-sedgewickBook-2" w:history="1">
+      <w:hyperlink r:id="rId15" w:anchor="cite_note-sedgewickBook-2" w:history="1">
         <w:r>
           <w:rPr>
             <w:rStyle w:val="af0"/>
@@ -18392,7 +18746,7 @@
         </w:rPr>
         <w:t> (до нескольких тысяч) быстрее </w:t>
       </w:r>
-      <w:hyperlink r:id="rId17" w:tooltip="Сортировка Шелла" w:history="1">
+      <w:hyperlink r:id="rId16" w:tooltip="Сортировка Шелла" w:history="1">
         <w:r>
           <w:rPr>
             <w:rStyle w:val="af0"/>
@@ -19601,20 +19955,465 @@
           </mc:Fallback>
         </mc:AlternateContent>
       </w:r>
-      <w:hyperlink r:id="rId18" w:anchor="cite_note-_2a5a5239f7db967b-2" w:history="1">
-        <w:r>
-          <w:rPr>
-            <w:rStyle w:val="af0"/>
-            <w:rFonts w:ascii="Arial" w:hAnsi="Arial" w:cs="Arial"/>
-            <w:color w:val="0B0080"/>
-            <w:sz w:val="17"/>
-            <w:szCs w:val="17"/>
-            <w:vertAlign w:val="superscript"/>
-            <w:lang w:val="ru-RU"/>
-          </w:rPr>
-          <w:t>[2]</w:t>
-        </w:r>
-      </w:hyperlink>
+      <w:r>
+        <w:fldChar w:fldCharType="begin"/>
+      </w:r>
+      <w:r>
+        <w:rPr>
+          <w:lang w:val="ru-RU"/>
+        </w:rPr>
+        <w:instrText xml:space="preserve"> </w:instrText>
+      </w:r>
+      <w:r>
+        <w:instrText>HYPERLINK</w:instrText>
+      </w:r>
+      <w:r>
+        <w:rPr>
+          <w:lang w:val="ru-RU"/>
+        </w:rPr>
+        <w:instrText xml:space="preserve"> "</w:instrText>
+      </w:r>
+      <w:r>
+        <w:instrText>https</w:instrText>
+      </w:r>
+      <w:r>
+        <w:rPr>
+          <w:lang w:val="ru-RU"/>
+        </w:rPr>
+        <w:instrText>://</w:instrText>
+      </w:r>
+      <w:r>
+        <w:instrText>ru</w:instrText>
+      </w:r>
+      <w:r>
+        <w:rPr>
+          <w:lang w:val="ru-RU"/>
+        </w:rPr>
+        <w:instrText>.</w:instrText>
+      </w:r>
+      <w:r>
+        <w:instrText>wikipedia</w:instrText>
+      </w:r>
+      <w:r>
+        <w:rPr>
+          <w:lang w:val="ru-RU"/>
+        </w:rPr>
+        <w:instrText>.</w:instrText>
+      </w:r>
+      <w:r>
+        <w:instrText>org</w:instrText>
+      </w:r>
+      <w:r>
+        <w:rPr>
+          <w:lang w:val="ru-RU"/>
+        </w:rPr>
+        <w:instrText>/</w:instrText>
+      </w:r>
+      <w:r>
+        <w:instrText>wiki</w:instrText>
+      </w:r>
+      <w:r>
+        <w:rPr>
+          <w:lang w:val="ru-RU"/>
+        </w:rPr>
+        <w:instrText>/%</w:instrText>
+      </w:r>
+      <w:r>
+        <w:instrText>D</w:instrText>
+      </w:r>
+      <w:r>
+        <w:rPr>
+          <w:lang w:val="ru-RU"/>
+        </w:rPr>
+        <w:instrText>0%</w:instrText>
+      </w:r>
+      <w:r>
+        <w:instrText>A</w:instrText>
+      </w:r>
+      <w:r>
+        <w:rPr>
+          <w:lang w:val="ru-RU"/>
+        </w:rPr>
+        <w:instrText>1%</w:instrText>
+      </w:r>
+      <w:r>
+        <w:instrText>D</w:instrText>
+      </w:r>
+      <w:r>
+        <w:rPr>
+          <w:lang w:val="ru-RU"/>
+        </w:rPr>
+        <w:instrText>0%</w:instrText>
+      </w:r>
+      <w:r>
+        <w:instrText>BE</w:instrText>
+      </w:r>
+      <w:r>
+        <w:rPr>
+          <w:lang w:val="ru-RU"/>
+        </w:rPr>
+        <w:instrText>%</w:instrText>
+      </w:r>
+      <w:r>
+        <w:instrText>D</w:instrText>
+      </w:r>
+      <w:r>
+        <w:rPr>
+          <w:lang w:val="ru-RU"/>
+        </w:rPr>
+        <w:instrText>1%80%</w:instrText>
+      </w:r>
+      <w:r>
+        <w:instrText>D</w:instrText>
+      </w:r>
+      <w:r>
+        <w:rPr>
+          <w:lang w:val="ru-RU"/>
+        </w:rPr>
+        <w:instrText>1%82%</w:instrText>
+      </w:r>
+      <w:r>
+        <w:instrText>D</w:instrText>
+      </w:r>
+      <w:r>
+        <w:rPr>
+          <w:lang w:val="ru-RU"/>
+        </w:rPr>
+        <w:instrText>0%</w:instrText>
+      </w:r>
+      <w:r>
+        <w:instrText>B</w:instrText>
+      </w:r>
+      <w:r>
+        <w:rPr>
+          <w:lang w:val="ru-RU"/>
+        </w:rPr>
+        <w:instrText>8%</w:instrText>
+      </w:r>
+      <w:r>
+        <w:instrText>D</w:instrText>
+      </w:r>
+      <w:r>
+        <w:rPr>
+          <w:lang w:val="ru-RU"/>
+        </w:rPr>
+        <w:instrText>1%80%</w:instrText>
+      </w:r>
+      <w:r>
+        <w:instrText>D</w:instrText>
+      </w:r>
+      <w:r>
+        <w:rPr>
+          <w:lang w:val="ru-RU"/>
+        </w:rPr>
+        <w:instrText>0%</w:instrText>
+      </w:r>
+      <w:r>
+        <w:instrText>BE</w:instrText>
+      </w:r>
+      <w:r>
+        <w:rPr>
+          <w:lang w:val="ru-RU"/>
+        </w:rPr>
+        <w:instrText>%</w:instrText>
+      </w:r>
+      <w:r>
+        <w:instrText>D</w:instrText>
+      </w:r>
+      <w:r>
+        <w:rPr>
+          <w:lang w:val="ru-RU"/>
+        </w:rPr>
+        <w:instrText>0%</w:instrText>
+      </w:r>
+      <w:r>
+        <w:instrText>B</w:instrText>
+      </w:r>
+      <w:r>
+        <w:rPr>
+          <w:lang w:val="ru-RU"/>
+        </w:rPr>
+        <w:instrText>2%</w:instrText>
+      </w:r>
+      <w:r>
+        <w:instrText>D</w:instrText>
+      </w:r>
+      <w:r>
+        <w:rPr>
+          <w:lang w:val="ru-RU"/>
+        </w:rPr>
+        <w:instrText>0%</w:instrText>
+      </w:r>
+      <w:r>
+        <w:instrText>BA</w:instrText>
+      </w:r>
+      <w:r>
+        <w:rPr>
+          <w:lang w:val="ru-RU"/>
+        </w:rPr>
+        <w:instrText>%</w:instrText>
+      </w:r>
+      <w:r>
+        <w:instrText>D</w:instrText>
+      </w:r>
+      <w:r>
+        <w:rPr>
+          <w:lang w:val="ru-RU"/>
+        </w:rPr>
+        <w:instrText>0%</w:instrText>
+      </w:r>
+      <w:r>
+        <w:instrText>B</w:instrText>
+      </w:r>
+      <w:r>
+        <w:rPr>
+          <w:lang w:val="ru-RU"/>
+        </w:rPr>
+        <w:instrText>0_%</w:instrText>
+      </w:r>
+      <w:r>
+        <w:instrText>D</w:instrText>
+      </w:r>
+      <w:r>
+        <w:rPr>
+          <w:lang w:val="ru-RU"/>
+        </w:rPr>
+        <w:instrText>0%</w:instrText>
+      </w:r>
+      <w:r>
+        <w:instrText>B</w:instrText>
+      </w:r>
+      <w:r>
+        <w:rPr>
+          <w:lang w:val="ru-RU"/>
+        </w:rPr>
+        <w:instrText>2%</w:instrText>
+      </w:r>
+      <w:r>
+        <w:instrText>D</w:instrText>
+      </w:r>
+      <w:r>
+        <w:rPr>
+          <w:lang w:val="ru-RU"/>
+        </w:rPr>
+        <w:instrText>1%81%</w:instrText>
+      </w:r>
+      <w:r>
+        <w:instrText>D</w:instrText>
+      </w:r>
+      <w:r>
+        <w:rPr>
+          <w:lang w:val="ru-RU"/>
+        </w:rPr>
+        <w:instrText>1%82%</w:instrText>
+      </w:r>
+      <w:r>
+        <w:instrText>D</w:instrText>
+      </w:r>
+      <w:r>
+        <w:rPr>
+          <w:lang w:val="ru-RU"/>
+        </w:rPr>
+        <w:instrText>0%</w:instrText>
+      </w:r>
+      <w:r>
+        <w:instrText>B</w:instrText>
+      </w:r>
+      <w:r>
+        <w:rPr>
+          <w:lang w:val="ru-RU"/>
+        </w:rPr>
+        <w:instrText>0%</w:instrText>
+      </w:r>
+      <w:r>
+        <w:instrText>D</w:instrText>
+      </w:r>
+      <w:r>
+        <w:rPr>
+          <w:lang w:val="ru-RU"/>
+        </w:rPr>
+        <w:instrText>0%</w:instrText>
+      </w:r>
+      <w:r>
+        <w:instrText>B</w:instrText>
+      </w:r>
+      <w:r>
+        <w:rPr>
+          <w:lang w:val="ru-RU"/>
+        </w:rPr>
+        <w:instrText>2%</w:instrText>
+      </w:r>
+      <w:r>
+        <w:instrText>D</w:instrText>
+      </w:r>
+      <w:r>
+        <w:rPr>
+          <w:lang w:val="ru-RU"/>
+        </w:rPr>
+        <w:instrText>0%</w:instrText>
+      </w:r>
+      <w:r>
+        <w:instrText>BA</w:instrText>
+      </w:r>
+      <w:r>
+        <w:rPr>
+          <w:lang w:val="ru-RU"/>
+        </w:rPr>
+        <w:instrText>%</w:instrText>
+      </w:r>
+      <w:r>
+        <w:instrText>D</w:instrText>
+      </w:r>
+      <w:r>
+        <w:rPr>
+          <w:lang w:val="ru-RU"/>
+        </w:rPr>
+        <w:instrText>0%</w:instrText>
+      </w:r>
+      <w:r>
+        <w:instrText>B</w:instrText>
+      </w:r>
+      <w:r>
+        <w:rPr>
+          <w:lang w:val="ru-RU"/>
+        </w:rPr>
+        <w:instrText>0%</w:instrText>
+      </w:r>
+      <w:r>
+        <w:instrText>D</w:instrText>
+      </w:r>
+      <w:r>
+        <w:rPr>
+          <w:lang w:val="ru-RU"/>
+        </w:rPr>
+        <w:instrText>0%</w:instrText>
+      </w:r>
+      <w:r>
+        <w:instrText>BC</w:instrText>
+      </w:r>
+      <w:r>
+        <w:rPr>
+          <w:lang w:val="ru-RU"/>
+        </w:rPr>
+        <w:instrText>%</w:instrText>
+      </w:r>
+      <w:r>
+        <w:instrText>D</w:instrText>
+      </w:r>
+      <w:r>
+        <w:rPr>
+          <w:lang w:val="ru-RU"/>
+        </w:rPr>
+        <w:instrText>0%</w:instrText>
+      </w:r>
+      <w:r>
+        <w:instrText>B</w:instrText>
+      </w:r>
+      <w:r>
+        <w:rPr>
+          <w:lang w:val="ru-RU"/>
+        </w:rPr>
+        <w:instrText>8" \</w:instrText>
+      </w:r>
+      <w:r>
+        <w:instrText>l</w:instrText>
+      </w:r>
+      <w:r>
+        <w:rPr>
+          <w:lang w:val="ru-RU"/>
+        </w:rPr>
+        <w:instrText xml:space="preserve"> "</w:instrText>
+      </w:r>
+      <w:r>
+        <w:instrText>cite</w:instrText>
+      </w:r>
+      <w:r>
+        <w:rPr>
+          <w:lang w:val="ru-RU"/>
+        </w:rPr>
+        <w:instrText>_</w:instrText>
+      </w:r>
+      <w:r>
+        <w:instrText>note</w:instrText>
+      </w:r>
+      <w:r>
+        <w:rPr>
+          <w:lang w:val="ru-RU"/>
+        </w:rPr>
+        <w:instrText>-_2</w:instrText>
+      </w:r>
+      <w:r>
+        <w:instrText>a</w:instrText>
+      </w:r>
+      <w:r>
+        <w:rPr>
+          <w:lang w:val="ru-RU"/>
+        </w:rPr>
+        <w:instrText>5</w:instrText>
+      </w:r>
+      <w:r>
+        <w:instrText>a</w:instrText>
+      </w:r>
+      <w:r>
+        <w:rPr>
+          <w:lang w:val="ru-RU"/>
+        </w:rPr>
+        <w:instrText>5239</w:instrText>
+      </w:r>
+      <w:r>
+        <w:instrText>f</w:instrText>
+      </w:r>
+      <w:r>
+        <w:rPr>
+          <w:lang w:val="ru-RU"/>
+        </w:rPr>
+        <w:instrText>7</w:instrText>
+      </w:r>
+      <w:r>
+        <w:instrText>db</w:instrText>
+      </w:r>
+      <w:r>
+        <w:rPr>
+          <w:lang w:val="ru-RU"/>
+        </w:rPr>
+        <w:instrText>967</w:instrText>
+      </w:r>
+      <w:r>
+        <w:instrText>b</w:instrText>
+      </w:r>
+      <w:r>
+        <w:rPr>
+          <w:lang w:val="ru-RU"/>
+        </w:rPr>
+        <w:instrText xml:space="preserve">-2" </w:instrText>
+      </w:r>
+      <w:r>
+        <w:fldChar w:fldCharType="separate"/>
+      </w:r>
+      <w:r>
+        <w:rPr>
+          <w:rStyle w:val="af0"/>
+          <w:rFonts w:ascii="Arial" w:hAnsi="Arial" w:cs="Arial"/>
+          <w:color w:val="0B0080"/>
+          <w:sz w:val="17"/>
+          <w:szCs w:val="17"/>
+          <w:vertAlign w:val="superscript"/>
+          <w:lang w:val="ru-RU"/>
+        </w:rPr>
+        <w:t>[2]</w:t>
+      </w:r>
+      <w:r>
+        <w:rPr>
+          <w:rStyle w:val="af0"/>
+          <w:rFonts w:ascii="Arial" w:hAnsi="Arial" w:cs="Arial"/>
+          <w:color w:val="0B0080"/>
+          <w:sz w:val="17"/>
+          <w:szCs w:val="17"/>
+          <w:vertAlign w:val="superscript"/>
+          <w:lang w:val="ru-RU"/>
+        </w:rPr>
+        <w:fldChar w:fldCharType="end"/>
+      </w:r>
       <w:r>
         <w:rPr>
           <w:rFonts w:ascii="Arial" w:hAnsi="Arial" w:cs="Arial"/>
@@ -19660,20 +20459,465 @@
         <w:lastRenderedPageBreak/>
         <w:t>времени в отсортированной последовательности элементы удовлетворяют требованиям к выходным данным алгоритма</w:t>
       </w:r>
-      <w:hyperlink r:id="rId19" w:anchor="cite_note-_2a5a5239f7db967a-3" w:history="1">
-        <w:r>
-          <w:rPr>
-            <w:rStyle w:val="af0"/>
-            <w:rFonts w:ascii="Arial" w:hAnsi="Arial" w:cs="Arial"/>
-            <w:color w:val="0B0080"/>
-            <w:sz w:val="17"/>
-            <w:szCs w:val="17"/>
-            <w:vertAlign w:val="superscript"/>
-            <w:lang w:val="ru-RU"/>
-          </w:rPr>
-          <w:t>[3]</w:t>
-        </w:r>
-      </w:hyperlink>
+      <w:r>
+        <w:fldChar w:fldCharType="begin"/>
+      </w:r>
+      <w:r>
+        <w:rPr>
+          <w:lang w:val="ru-RU"/>
+        </w:rPr>
+        <w:instrText xml:space="preserve"> </w:instrText>
+      </w:r>
+      <w:r>
+        <w:instrText>HYPERLINK</w:instrText>
+      </w:r>
+      <w:r>
+        <w:rPr>
+          <w:lang w:val="ru-RU"/>
+        </w:rPr>
+        <w:instrText xml:space="preserve"> "</w:instrText>
+      </w:r>
+      <w:r>
+        <w:instrText>https</w:instrText>
+      </w:r>
+      <w:r>
+        <w:rPr>
+          <w:lang w:val="ru-RU"/>
+        </w:rPr>
+        <w:instrText>://</w:instrText>
+      </w:r>
+      <w:r>
+        <w:instrText>ru</w:instrText>
+      </w:r>
+      <w:r>
+        <w:rPr>
+          <w:lang w:val="ru-RU"/>
+        </w:rPr>
+        <w:instrText>.</w:instrText>
+      </w:r>
+      <w:r>
+        <w:instrText>wikipedia</w:instrText>
+      </w:r>
+      <w:r>
+        <w:rPr>
+          <w:lang w:val="ru-RU"/>
+        </w:rPr>
+        <w:instrText>.</w:instrText>
+      </w:r>
+      <w:r>
+        <w:instrText>org</w:instrText>
+      </w:r>
+      <w:r>
+        <w:rPr>
+          <w:lang w:val="ru-RU"/>
+        </w:rPr>
+        <w:instrText>/</w:instrText>
+      </w:r>
+      <w:r>
+        <w:instrText>wiki</w:instrText>
+      </w:r>
+      <w:r>
+        <w:rPr>
+          <w:lang w:val="ru-RU"/>
+        </w:rPr>
+        <w:instrText>/%</w:instrText>
+      </w:r>
+      <w:r>
+        <w:instrText>D</w:instrText>
+      </w:r>
+      <w:r>
+        <w:rPr>
+          <w:lang w:val="ru-RU"/>
+        </w:rPr>
+        <w:instrText>0%</w:instrText>
+      </w:r>
+      <w:r>
+        <w:instrText>A</w:instrText>
+      </w:r>
+      <w:r>
+        <w:rPr>
+          <w:lang w:val="ru-RU"/>
+        </w:rPr>
+        <w:instrText>1%</w:instrText>
+      </w:r>
+      <w:r>
+        <w:instrText>D</w:instrText>
+      </w:r>
+      <w:r>
+        <w:rPr>
+          <w:lang w:val="ru-RU"/>
+        </w:rPr>
+        <w:instrText>0%</w:instrText>
+      </w:r>
+      <w:r>
+        <w:instrText>BE</w:instrText>
+      </w:r>
+      <w:r>
+        <w:rPr>
+          <w:lang w:val="ru-RU"/>
+        </w:rPr>
+        <w:instrText>%</w:instrText>
+      </w:r>
+      <w:r>
+        <w:instrText>D</w:instrText>
+      </w:r>
+      <w:r>
+        <w:rPr>
+          <w:lang w:val="ru-RU"/>
+        </w:rPr>
+        <w:instrText>1%80%</w:instrText>
+      </w:r>
+      <w:r>
+        <w:instrText>D</w:instrText>
+      </w:r>
+      <w:r>
+        <w:rPr>
+          <w:lang w:val="ru-RU"/>
+        </w:rPr>
+        <w:instrText>1%82%</w:instrText>
+      </w:r>
+      <w:r>
+        <w:instrText>D</w:instrText>
+      </w:r>
+      <w:r>
+        <w:rPr>
+          <w:lang w:val="ru-RU"/>
+        </w:rPr>
+        <w:instrText>0%</w:instrText>
+      </w:r>
+      <w:r>
+        <w:instrText>B</w:instrText>
+      </w:r>
+      <w:r>
+        <w:rPr>
+          <w:lang w:val="ru-RU"/>
+        </w:rPr>
+        <w:instrText>8%</w:instrText>
+      </w:r>
+      <w:r>
+        <w:instrText>D</w:instrText>
+      </w:r>
+      <w:r>
+        <w:rPr>
+          <w:lang w:val="ru-RU"/>
+        </w:rPr>
+        <w:instrText>1%80%</w:instrText>
+      </w:r>
+      <w:r>
+        <w:instrText>D</w:instrText>
+      </w:r>
+      <w:r>
+        <w:rPr>
+          <w:lang w:val="ru-RU"/>
+        </w:rPr>
+        <w:instrText>0%</w:instrText>
+      </w:r>
+      <w:r>
+        <w:instrText>BE</w:instrText>
+      </w:r>
+      <w:r>
+        <w:rPr>
+          <w:lang w:val="ru-RU"/>
+        </w:rPr>
+        <w:instrText>%</w:instrText>
+      </w:r>
+      <w:r>
+        <w:instrText>D</w:instrText>
+      </w:r>
+      <w:r>
+        <w:rPr>
+          <w:lang w:val="ru-RU"/>
+        </w:rPr>
+        <w:instrText>0%</w:instrText>
+      </w:r>
+      <w:r>
+        <w:instrText>B</w:instrText>
+      </w:r>
+      <w:r>
+        <w:rPr>
+          <w:lang w:val="ru-RU"/>
+        </w:rPr>
+        <w:instrText>2%</w:instrText>
+      </w:r>
+      <w:r>
+        <w:instrText>D</w:instrText>
+      </w:r>
+      <w:r>
+        <w:rPr>
+          <w:lang w:val="ru-RU"/>
+        </w:rPr>
+        <w:instrText>0%</w:instrText>
+      </w:r>
+      <w:r>
+        <w:instrText>BA</w:instrText>
+      </w:r>
+      <w:r>
+        <w:rPr>
+          <w:lang w:val="ru-RU"/>
+        </w:rPr>
+        <w:instrText>%</w:instrText>
+      </w:r>
+      <w:r>
+        <w:instrText>D</w:instrText>
+      </w:r>
+      <w:r>
+        <w:rPr>
+          <w:lang w:val="ru-RU"/>
+        </w:rPr>
+        <w:instrText>0%</w:instrText>
+      </w:r>
+      <w:r>
+        <w:instrText>B</w:instrText>
+      </w:r>
+      <w:r>
+        <w:rPr>
+          <w:lang w:val="ru-RU"/>
+        </w:rPr>
+        <w:instrText>0_%</w:instrText>
+      </w:r>
+      <w:r>
+        <w:instrText>D</w:instrText>
+      </w:r>
+      <w:r>
+        <w:rPr>
+          <w:lang w:val="ru-RU"/>
+        </w:rPr>
+        <w:instrText>0%</w:instrText>
+      </w:r>
+      <w:r>
+        <w:instrText>B</w:instrText>
+      </w:r>
+      <w:r>
+        <w:rPr>
+          <w:lang w:val="ru-RU"/>
+        </w:rPr>
+        <w:instrText>2%</w:instrText>
+      </w:r>
+      <w:r>
+        <w:instrText>D</w:instrText>
+      </w:r>
+      <w:r>
+        <w:rPr>
+          <w:lang w:val="ru-RU"/>
+        </w:rPr>
+        <w:instrText>1%81%</w:instrText>
+      </w:r>
+      <w:r>
+        <w:instrText>D</w:instrText>
+      </w:r>
+      <w:r>
+        <w:rPr>
+          <w:lang w:val="ru-RU"/>
+        </w:rPr>
+        <w:instrText>1%82%</w:instrText>
+      </w:r>
+      <w:r>
+        <w:instrText>D</w:instrText>
+      </w:r>
+      <w:r>
+        <w:rPr>
+          <w:lang w:val="ru-RU"/>
+        </w:rPr>
+        <w:instrText>0%</w:instrText>
+      </w:r>
+      <w:r>
+        <w:instrText>B</w:instrText>
+      </w:r>
+      <w:r>
+        <w:rPr>
+          <w:lang w:val="ru-RU"/>
+        </w:rPr>
+        <w:instrText>0%</w:instrText>
+      </w:r>
+      <w:r>
+        <w:instrText>D</w:instrText>
+      </w:r>
+      <w:r>
+        <w:rPr>
+          <w:lang w:val="ru-RU"/>
+        </w:rPr>
+        <w:instrText>0%</w:instrText>
+      </w:r>
+      <w:r>
+        <w:instrText>B</w:instrText>
+      </w:r>
+      <w:r>
+        <w:rPr>
+          <w:lang w:val="ru-RU"/>
+        </w:rPr>
+        <w:instrText>2%</w:instrText>
+      </w:r>
+      <w:r>
+        <w:instrText>D</w:instrText>
+      </w:r>
+      <w:r>
+        <w:rPr>
+          <w:lang w:val="ru-RU"/>
+        </w:rPr>
+        <w:instrText>0%</w:instrText>
+      </w:r>
+      <w:r>
+        <w:instrText>BA</w:instrText>
+      </w:r>
+      <w:r>
+        <w:rPr>
+          <w:lang w:val="ru-RU"/>
+        </w:rPr>
+        <w:instrText>%</w:instrText>
+      </w:r>
+      <w:r>
+        <w:instrText>D</w:instrText>
+      </w:r>
+      <w:r>
+        <w:rPr>
+          <w:lang w:val="ru-RU"/>
+        </w:rPr>
+        <w:instrText>0%</w:instrText>
+      </w:r>
+      <w:r>
+        <w:instrText>B</w:instrText>
+      </w:r>
+      <w:r>
+        <w:rPr>
+          <w:lang w:val="ru-RU"/>
+        </w:rPr>
+        <w:instrText>0%</w:instrText>
+      </w:r>
+      <w:r>
+        <w:instrText>D</w:instrText>
+      </w:r>
+      <w:r>
+        <w:rPr>
+          <w:lang w:val="ru-RU"/>
+        </w:rPr>
+        <w:instrText>0%</w:instrText>
+      </w:r>
+      <w:r>
+        <w:instrText>BC</w:instrText>
+      </w:r>
+      <w:r>
+        <w:rPr>
+          <w:lang w:val="ru-RU"/>
+        </w:rPr>
+        <w:instrText>%</w:instrText>
+      </w:r>
+      <w:r>
+        <w:instrText>D</w:instrText>
+      </w:r>
+      <w:r>
+        <w:rPr>
+          <w:lang w:val="ru-RU"/>
+        </w:rPr>
+        <w:instrText>0%</w:instrText>
+      </w:r>
+      <w:r>
+        <w:instrText>B</w:instrText>
+      </w:r>
+      <w:r>
+        <w:rPr>
+          <w:lang w:val="ru-RU"/>
+        </w:rPr>
+        <w:instrText>8" \</w:instrText>
+      </w:r>
+      <w:r>
+        <w:instrText>l</w:instrText>
+      </w:r>
+      <w:r>
+        <w:rPr>
+          <w:lang w:val="ru-RU"/>
+        </w:rPr>
+        <w:instrText xml:space="preserve"> "</w:instrText>
+      </w:r>
+      <w:r>
+        <w:instrText>cite</w:instrText>
+      </w:r>
+      <w:r>
+        <w:rPr>
+          <w:lang w:val="ru-RU"/>
+        </w:rPr>
+        <w:instrText>_</w:instrText>
+      </w:r>
+      <w:r>
+        <w:instrText>note</w:instrText>
+      </w:r>
+      <w:r>
+        <w:rPr>
+          <w:lang w:val="ru-RU"/>
+        </w:rPr>
+        <w:instrText>-_2</w:instrText>
+      </w:r>
+      <w:r>
+        <w:instrText>a</w:instrText>
+      </w:r>
+      <w:r>
+        <w:rPr>
+          <w:lang w:val="ru-RU"/>
+        </w:rPr>
+        <w:instrText>5</w:instrText>
+      </w:r>
+      <w:r>
+        <w:instrText>a</w:instrText>
+      </w:r>
+      <w:r>
+        <w:rPr>
+          <w:lang w:val="ru-RU"/>
+        </w:rPr>
+        <w:instrText>5239</w:instrText>
+      </w:r>
+      <w:r>
+        <w:instrText>f</w:instrText>
+      </w:r>
+      <w:r>
+        <w:rPr>
+          <w:lang w:val="ru-RU"/>
+        </w:rPr>
+        <w:instrText>7</w:instrText>
+      </w:r>
+      <w:r>
+        <w:instrText>db</w:instrText>
+      </w:r>
+      <w:r>
+        <w:rPr>
+          <w:lang w:val="ru-RU"/>
+        </w:rPr>
+        <w:instrText>967</w:instrText>
+      </w:r>
+      <w:r>
+        <w:instrText>a</w:instrText>
+      </w:r>
+      <w:r>
+        <w:rPr>
+          <w:lang w:val="ru-RU"/>
+        </w:rPr>
+        <w:instrText xml:space="preserve">-3" </w:instrText>
+      </w:r>
+      <w:r>
+        <w:fldChar w:fldCharType="separate"/>
+      </w:r>
+      <w:r>
+        <w:rPr>
+          <w:rStyle w:val="af0"/>
+          <w:rFonts w:ascii="Arial" w:hAnsi="Arial" w:cs="Arial"/>
+          <w:color w:val="0B0080"/>
+          <w:sz w:val="17"/>
+          <w:szCs w:val="17"/>
+          <w:vertAlign w:val="superscript"/>
+          <w:lang w:val="ru-RU"/>
+        </w:rPr>
+        <w:t>[3]</w:t>
+      </w:r>
+      <w:r>
+        <w:rPr>
+          <w:rStyle w:val="af0"/>
+          <w:rFonts w:ascii="Arial" w:hAnsi="Arial" w:cs="Arial"/>
+          <w:color w:val="0B0080"/>
+          <w:sz w:val="17"/>
+          <w:szCs w:val="17"/>
+          <w:vertAlign w:val="superscript"/>
+          <w:lang w:val="ru-RU"/>
+        </w:rPr>
+        <w:fldChar w:fldCharType="end"/>
+      </w:r>
       <w:r>
         <w:rPr>
           <w:rFonts w:ascii="Arial" w:hAnsi="Arial" w:cs="Arial"/>
@@ -19708,20 +20952,420 @@
         </w:rPr>
         <w:t>Данный алгоритм можно ускорить при помощи использования бинарного поиска для нахождения места текущему элементу в отсортированной части. Проблема с долгим сдвигом массива вправо решается при помощи смены указателей</w:t>
       </w:r>
-      <w:hyperlink r:id="rId20" w:anchor="cite_note-4" w:history="1">
-        <w:r>
-          <w:rPr>
-            <w:rStyle w:val="af0"/>
-            <w:rFonts w:ascii="Arial" w:hAnsi="Arial" w:cs="Arial"/>
-            <w:color w:val="0B0080"/>
-            <w:sz w:val="17"/>
-            <w:szCs w:val="17"/>
-            <w:vertAlign w:val="superscript"/>
-            <w:lang w:val="ru-RU"/>
-          </w:rPr>
-          <w:t>[4]</w:t>
-        </w:r>
-      </w:hyperlink>
+      <w:r>
+        <w:fldChar w:fldCharType="begin"/>
+      </w:r>
+      <w:r>
+        <w:rPr>
+          <w:lang w:val="ru-RU"/>
+        </w:rPr>
+        <w:instrText xml:space="preserve"> </w:instrText>
+      </w:r>
+      <w:r>
+        <w:instrText>HYPERLINK</w:instrText>
+      </w:r>
+      <w:r>
+        <w:rPr>
+          <w:lang w:val="ru-RU"/>
+        </w:rPr>
+        <w:instrText xml:space="preserve"> "</w:instrText>
+      </w:r>
+      <w:r>
+        <w:instrText>https</w:instrText>
+      </w:r>
+      <w:r>
+        <w:rPr>
+          <w:lang w:val="ru-RU"/>
+        </w:rPr>
+        <w:instrText>://</w:instrText>
+      </w:r>
+      <w:r>
+        <w:instrText>ru</w:instrText>
+      </w:r>
+      <w:r>
+        <w:rPr>
+          <w:lang w:val="ru-RU"/>
+        </w:rPr>
+        <w:instrText>.</w:instrText>
+      </w:r>
+      <w:r>
+        <w:instrText>wikipedia</w:instrText>
+      </w:r>
+      <w:r>
+        <w:rPr>
+          <w:lang w:val="ru-RU"/>
+        </w:rPr>
+        <w:instrText>.</w:instrText>
+      </w:r>
+      <w:r>
+        <w:instrText>org</w:instrText>
+      </w:r>
+      <w:r>
+        <w:rPr>
+          <w:lang w:val="ru-RU"/>
+        </w:rPr>
+        <w:instrText>/</w:instrText>
+      </w:r>
+      <w:r>
+        <w:instrText>wiki</w:instrText>
+      </w:r>
+      <w:r>
+        <w:rPr>
+          <w:lang w:val="ru-RU"/>
+        </w:rPr>
+        <w:instrText>/%</w:instrText>
+      </w:r>
+      <w:r>
+        <w:instrText>D</w:instrText>
+      </w:r>
+      <w:r>
+        <w:rPr>
+          <w:lang w:val="ru-RU"/>
+        </w:rPr>
+        <w:instrText>0%</w:instrText>
+      </w:r>
+      <w:r>
+        <w:instrText>A</w:instrText>
+      </w:r>
+      <w:r>
+        <w:rPr>
+          <w:lang w:val="ru-RU"/>
+        </w:rPr>
+        <w:instrText>1%</w:instrText>
+      </w:r>
+      <w:r>
+        <w:instrText>D</w:instrText>
+      </w:r>
+      <w:r>
+        <w:rPr>
+          <w:lang w:val="ru-RU"/>
+        </w:rPr>
+        <w:instrText>0%</w:instrText>
+      </w:r>
+      <w:r>
+        <w:instrText>BE</w:instrText>
+      </w:r>
+      <w:r>
+        <w:rPr>
+          <w:lang w:val="ru-RU"/>
+        </w:rPr>
+        <w:instrText>%</w:instrText>
+      </w:r>
+      <w:r>
+        <w:instrText>D</w:instrText>
+      </w:r>
+      <w:r>
+        <w:rPr>
+          <w:lang w:val="ru-RU"/>
+        </w:rPr>
+        <w:instrText>1%80%</w:instrText>
+      </w:r>
+      <w:r>
+        <w:instrText>D</w:instrText>
+      </w:r>
+      <w:r>
+        <w:rPr>
+          <w:lang w:val="ru-RU"/>
+        </w:rPr>
+        <w:instrText>1%82%</w:instrText>
+      </w:r>
+      <w:r>
+        <w:instrText>D</w:instrText>
+      </w:r>
+      <w:r>
+        <w:rPr>
+          <w:lang w:val="ru-RU"/>
+        </w:rPr>
+        <w:instrText>0%</w:instrText>
+      </w:r>
+      <w:r>
+        <w:instrText>B</w:instrText>
+      </w:r>
+      <w:r>
+        <w:rPr>
+          <w:lang w:val="ru-RU"/>
+        </w:rPr>
+        <w:instrText>8%</w:instrText>
+      </w:r>
+      <w:r>
+        <w:instrText>D</w:instrText>
+      </w:r>
+      <w:r>
+        <w:rPr>
+          <w:lang w:val="ru-RU"/>
+        </w:rPr>
+        <w:instrText>1%80%</w:instrText>
+      </w:r>
+      <w:r>
+        <w:instrText>D</w:instrText>
+      </w:r>
+      <w:r>
+        <w:rPr>
+          <w:lang w:val="ru-RU"/>
+        </w:rPr>
+        <w:instrText>0%</w:instrText>
+      </w:r>
+      <w:r>
+        <w:instrText>BE</w:instrText>
+      </w:r>
+      <w:r>
+        <w:rPr>
+          <w:lang w:val="ru-RU"/>
+        </w:rPr>
+        <w:instrText>%</w:instrText>
+      </w:r>
+      <w:r>
+        <w:instrText>D</w:instrText>
+      </w:r>
+      <w:r>
+        <w:rPr>
+          <w:lang w:val="ru-RU"/>
+        </w:rPr>
+        <w:instrText>0%</w:instrText>
+      </w:r>
+      <w:r>
+        <w:instrText>B</w:instrText>
+      </w:r>
+      <w:r>
+        <w:rPr>
+          <w:lang w:val="ru-RU"/>
+        </w:rPr>
+        <w:instrText>2%</w:instrText>
+      </w:r>
+      <w:r>
+        <w:instrText>D</w:instrText>
+      </w:r>
+      <w:r>
+        <w:rPr>
+          <w:lang w:val="ru-RU"/>
+        </w:rPr>
+        <w:instrText>0%</w:instrText>
+      </w:r>
+      <w:r>
+        <w:instrText>BA</w:instrText>
+      </w:r>
+      <w:r>
+        <w:rPr>
+          <w:lang w:val="ru-RU"/>
+        </w:rPr>
+        <w:instrText>%</w:instrText>
+      </w:r>
+      <w:r>
+        <w:instrText>D</w:instrText>
+      </w:r>
+      <w:r>
+        <w:rPr>
+          <w:lang w:val="ru-RU"/>
+        </w:rPr>
+        <w:instrText>0%</w:instrText>
+      </w:r>
+      <w:r>
+        <w:instrText>B</w:instrText>
+      </w:r>
+      <w:r>
+        <w:rPr>
+          <w:lang w:val="ru-RU"/>
+        </w:rPr>
+        <w:instrText>0_%</w:instrText>
+      </w:r>
+      <w:r>
+        <w:instrText>D</w:instrText>
+      </w:r>
+      <w:r>
+        <w:rPr>
+          <w:lang w:val="ru-RU"/>
+        </w:rPr>
+        <w:instrText>0%</w:instrText>
+      </w:r>
+      <w:r>
+        <w:instrText>B</w:instrText>
+      </w:r>
+      <w:r>
+        <w:rPr>
+          <w:lang w:val="ru-RU"/>
+        </w:rPr>
+        <w:instrText>2%</w:instrText>
+      </w:r>
+      <w:r>
+        <w:instrText>D</w:instrText>
+      </w:r>
+      <w:r>
+        <w:rPr>
+          <w:lang w:val="ru-RU"/>
+        </w:rPr>
+        <w:instrText>1%81%</w:instrText>
+      </w:r>
+      <w:r>
+        <w:instrText>D</w:instrText>
+      </w:r>
+      <w:r>
+        <w:rPr>
+          <w:lang w:val="ru-RU"/>
+        </w:rPr>
+        <w:instrText>1%82%</w:instrText>
+      </w:r>
+      <w:r>
+        <w:instrText>D</w:instrText>
+      </w:r>
+      <w:r>
+        <w:rPr>
+          <w:lang w:val="ru-RU"/>
+        </w:rPr>
+        <w:instrText>0%</w:instrText>
+      </w:r>
+      <w:r>
+        <w:instrText>B</w:instrText>
+      </w:r>
+      <w:r>
+        <w:rPr>
+          <w:lang w:val="ru-RU"/>
+        </w:rPr>
+        <w:instrText>0%</w:instrText>
+      </w:r>
+      <w:r>
+        <w:instrText>D</w:instrText>
+      </w:r>
+      <w:r>
+        <w:rPr>
+          <w:lang w:val="ru-RU"/>
+        </w:rPr>
+        <w:instrText>0%</w:instrText>
+      </w:r>
+      <w:r>
+        <w:instrText>B</w:instrText>
+      </w:r>
+      <w:r>
+        <w:rPr>
+          <w:lang w:val="ru-RU"/>
+        </w:rPr>
+        <w:instrText>2%</w:instrText>
+      </w:r>
+      <w:r>
+        <w:instrText>D</w:instrText>
+      </w:r>
+      <w:r>
+        <w:rPr>
+          <w:lang w:val="ru-RU"/>
+        </w:rPr>
+        <w:instrText>0%</w:instrText>
+      </w:r>
+      <w:r>
+        <w:instrText>BA</w:instrText>
+      </w:r>
+      <w:r>
+        <w:rPr>
+          <w:lang w:val="ru-RU"/>
+        </w:rPr>
+        <w:instrText>%</w:instrText>
+      </w:r>
+      <w:r>
+        <w:instrText>D</w:instrText>
+      </w:r>
+      <w:r>
+        <w:rPr>
+          <w:lang w:val="ru-RU"/>
+        </w:rPr>
+        <w:instrText>0%</w:instrText>
+      </w:r>
+      <w:r>
+        <w:instrText>B</w:instrText>
+      </w:r>
+      <w:r>
+        <w:rPr>
+          <w:lang w:val="ru-RU"/>
+        </w:rPr>
+        <w:instrText>0%</w:instrText>
+      </w:r>
+      <w:r>
+        <w:instrText>D</w:instrText>
+      </w:r>
+      <w:r>
+        <w:rPr>
+          <w:lang w:val="ru-RU"/>
+        </w:rPr>
+        <w:instrText>0%</w:instrText>
+      </w:r>
+      <w:r>
+        <w:instrText>BC</w:instrText>
+      </w:r>
+      <w:r>
+        <w:rPr>
+          <w:lang w:val="ru-RU"/>
+        </w:rPr>
+        <w:instrText>%</w:instrText>
+      </w:r>
+      <w:r>
+        <w:instrText>D</w:instrText>
+      </w:r>
+      <w:r>
+        <w:rPr>
+          <w:lang w:val="ru-RU"/>
+        </w:rPr>
+        <w:instrText>0%</w:instrText>
+      </w:r>
+      <w:r>
+        <w:instrText>B</w:instrText>
+      </w:r>
+      <w:r>
+        <w:rPr>
+          <w:lang w:val="ru-RU"/>
+        </w:rPr>
+        <w:instrText>8" \</w:instrText>
+      </w:r>
+      <w:r>
+        <w:instrText>l</w:instrText>
+      </w:r>
+      <w:r>
+        <w:rPr>
+          <w:lang w:val="ru-RU"/>
+        </w:rPr>
+        <w:instrText xml:space="preserve"> "</w:instrText>
+      </w:r>
+      <w:r>
+        <w:instrText>cite</w:instrText>
+      </w:r>
+      <w:r>
+        <w:rPr>
+          <w:lang w:val="ru-RU"/>
+        </w:rPr>
+        <w:instrText>_</w:instrText>
+      </w:r>
+      <w:r>
+        <w:instrText>note</w:instrText>
+      </w:r>
+      <w:r>
+        <w:rPr>
+          <w:lang w:val="ru-RU"/>
+        </w:rPr>
+        <w:instrText xml:space="preserve">-4" </w:instrText>
+      </w:r>
+      <w:r>
+        <w:fldChar w:fldCharType="separate"/>
+      </w:r>
+      <w:r>
+        <w:rPr>
+          <w:rStyle w:val="af0"/>
+          <w:rFonts w:ascii="Arial" w:hAnsi="Arial" w:cs="Arial"/>
+          <w:color w:val="0B0080"/>
+          <w:sz w:val="17"/>
+          <w:szCs w:val="17"/>
+          <w:vertAlign w:val="superscript"/>
+          <w:lang w:val="ru-RU"/>
+        </w:rPr>
+        <w:t>[4]</w:t>
+      </w:r>
+      <w:r>
+        <w:rPr>
+          <w:rStyle w:val="af0"/>
+          <w:rFonts w:ascii="Arial" w:hAnsi="Arial" w:cs="Arial"/>
+          <w:color w:val="0B0080"/>
+          <w:sz w:val="17"/>
+          <w:szCs w:val="17"/>
+          <w:vertAlign w:val="superscript"/>
+          <w:lang w:val="ru-RU"/>
+        </w:rPr>
+        <w:fldChar w:fldCharType="end"/>
+      </w:r>
       <w:r>
         <w:rPr>
           <w:rFonts w:ascii="Arial" w:hAnsi="Arial" w:cs="Arial"/>
@@ -21100,7 +22744,7 @@
         </w:rPr>
         <w:t> (то есть обычной </w:t>
       </w:r>
-      <w:hyperlink r:id="rId21" w:tooltip="Сортировка вставкой" w:history="1">
+      <w:hyperlink r:id="rId17" w:tooltip="Сортировка вставкой" w:history="1">
         <w:r>
           <w:rPr>
             <w:rStyle w:val="af0"/>
@@ -22169,7 +23813,7 @@
         </w:rPr>
         <w:t> Отсортируем элементы каждого списка </w:t>
       </w:r>
-      <w:hyperlink r:id="rId22" w:tooltip="Сортировка вставками" w:history="1">
+      <w:hyperlink r:id="rId18" w:tooltip="Сортировка вставками" w:history="1">
         <w:r>
           <w:rPr>
             <w:rStyle w:val="af0"/>
@@ -30561,29 +32205,7 @@
           <w:i w:val="0"/>
           <w:iCs w:val="0"/>
         </w:rPr>
-        <w:t>)</w:t>
-      </w:r>
-      <w:r>
-        <w:rPr>
-          <w:rStyle w:val="20"/>
-          <w:rFonts w:ascii="Times New Roman" w:hAnsi="Times New Roman"/>
-          <w:b w:val="0"/>
-          <w:bCs w:val="0"/>
-          <w:i w:val="0"/>
-          <w:iCs w:val="0"/>
-        </w:rPr>
-        <w:t xml:space="preserve"> стандартного модуля</w:t>
-      </w:r>
-      <w:r>
-        <w:rPr>
-          <w:rStyle w:val="20"/>
-          <w:rFonts w:ascii="Times New Roman" w:hAnsi="Times New Roman"/>
-          <w:b w:val="0"/>
-          <w:bCs w:val="0"/>
-          <w:i w:val="0"/>
-          <w:iCs w:val="0"/>
-        </w:rPr>
-        <w:t xml:space="preserve"> </w:t>
+        <w:t xml:space="preserve">) стандартного модуля </w:t>
       </w:r>
       <w:proofErr w:type="spellStart"/>
       <w:r>
@@ -32045,7 +33667,7 @@
                 <w:sz w:val="28"/>
                 <w:lang w:val="en-US"/>
               </w:rPr>
-              <w:t>23</w:t>
+              <w:t>&lt;1</w:t>
             </w:r>
           </w:p>
         </w:tc>
@@ -32068,7 +33690,7 @@
                 <w:sz w:val="28"/>
                 <w:lang w:val="en-US"/>
               </w:rPr>
-              <w:t>90</w:t>
+              <w:t>1</w:t>
             </w:r>
           </w:p>
         </w:tc>
@@ -32091,7 +33713,7 @@
                 <w:sz w:val="28"/>
                 <w:lang w:val="en-US"/>
               </w:rPr>
-              <w:t>358</w:t>
+              <w:t>2</w:t>
             </w:r>
           </w:p>
         </w:tc>
@@ -32114,7 +33736,7 @@
                 <w:sz w:val="28"/>
                 <w:lang w:val="en-US"/>
               </w:rPr>
-              <w:t>1450</w:t>
+              <w:t>5</w:t>
             </w:r>
           </w:p>
         </w:tc>
@@ -32137,7 +33759,7 @@
                 <w:sz w:val="28"/>
                 <w:lang w:val="en-US"/>
               </w:rPr>
-              <w:t>5759</w:t>
+              <w:t>10</w:t>
             </w:r>
           </w:p>
         </w:tc>
@@ -32152,13 +33774,15 @@
               <w:jc w:val="left"/>
               <w:rPr>
                 <w:sz w:val="28"/>
+                <w:lang w:val="en-US"/>
               </w:rPr>
             </w:pPr>
             <w:r>
               <w:rPr>
                 <w:sz w:val="28"/>
-              </w:rPr>
-              <w:t>21546</w:t>
+                <w:lang w:val="en-US"/>
+              </w:rPr>
+              <w:t>21</w:t>
             </w:r>
           </w:p>
         </w:tc>
@@ -32529,17 +34153,7 @@
             <w:rFonts w:ascii="Cambria Math" w:hAnsi="Cambria Math"/>
             <w:sz w:val="28"/>
           </w:rPr>
-          <m:t>С</m:t>
-        </m:r>
-        <m:r>
-          <m:rPr>
-            <m:sty m:val="p"/>
-          </m:rPr>
-          <w:rPr>
-            <w:rFonts w:ascii="Cambria Math" w:hAnsi="Cambria Math"/>
-            <w:sz w:val="28"/>
-          </w:rPr>
-          <m:t>∙</m:t>
+          <m:t>С∙</m:t>
         </m:r>
         <m:sSup>
           <m:sSupPr>
@@ -32584,17 +34198,7 @@
             <w:rFonts w:ascii="Cambria Math" w:hAnsi="Cambria Math"/>
             <w:sz w:val="28"/>
           </w:rPr>
-          <m:t xml:space="preserve"> и С</m:t>
-        </m:r>
-        <m:r>
-          <m:rPr>
-            <m:sty m:val="p"/>
-          </m:rPr>
-          <w:rPr>
-            <w:rFonts w:ascii="Cambria Math" w:hAnsi="Cambria Math"/>
-            <w:sz w:val="28"/>
-          </w:rPr>
-          <m:t>∙</m:t>
+          <m:t xml:space="preserve"> и С∙</m:t>
         </m:r>
         <m:r>
           <m:rPr>
@@ -32673,14 +34277,14 @@
         </w:rPr>
         <w:lastRenderedPageBreak/>
         <w:drawing>
-          <wp:inline distT="0" distB="0" distL="0" distR="0" wp14:anchorId="3FE04293" wp14:editId="1966D553">
+          <wp:inline distT="0" distB="0" distL="0" distR="0" wp14:anchorId="3FE04293" wp14:editId="1007DC71">
             <wp:extent cx="6229350" cy="5648325"/>
             <wp:effectExtent l="0" t="0" r="0" b="9525"/>
             <wp:docPr id="2" name="Диаграмма 2"/>
             <wp:cNvGraphicFramePr/>
             <a:graphic xmlns:a="http://schemas.openxmlformats.org/drawingml/2006/main">
               <a:graphicData uri="http://schemas.openxmlformats.org/drawingml/2006/chart">
-                <c:chart xmlns:c="http://schemas.openxmlformats.org/drawingml/2006/chart" xmlns:r="http://schemas.openxmlformats.org/officeDocument/2006/relationships" r:id="rId23"/>
+                <c:chart xmlns:c="http://schemas.openxmlformats.org/drawingml/2006/chart" xmlns:r="http://schemas.openxmlformats.org/officeDocument/2006/relationships" r:id="rId19"/>
               </a:graphicData>
             </a:graphic>
           </wp:inline>
@@ -32768,6 +34372,8 @@
           <w:sz w:val="28"/>
         </w:rPr>
       </w:pPr>
+      <w:bookmarkStart w:id="2" w:name="_GoBack"/>
+      <w:bookmarkEnd w:id="2"/>
     </w:p>
     <w:p>
       <w:pPr>
@@ -32829,19 +34435,7 @@
         <w:rPr>
           <w:sz w:val="28"/>
         </w:rPr>
-        <w:t>Таблица 3.</w:t>
-      </w:r>
-      <w:r>
-        <w:rPr>
-          <w:sz w:val="28"/>
-        </w:rPr>
-        <w:t>2</w:t>
-      </w:r>
-      <w:r>
-        <w:rPr>
-          <w:sz w:val="28"/>
-        </w:rPr>
-        <w:t xml:space="preserve"> </w:t>
+        <w:t xml:space="preserve">Таблица 3.2 </w:t>
       </w:r>
       <w:r>
         <w:t>–</w:t>
@@ -32850,13 +34444,7 @@
         <w:rPr>
           <w:sz w:val="28"/>
         </w:rPr>
-        <w:t xml:space="preserve"> Результаты тестирования №</w:t>
-      </w:r>
-      <w:r>
-        <w:rPr>
-          <w:sz w:val="28"/>
-        </w:rPr>
-        <w:t>2</w:t>
+        <w:t xml:space="preserve"> Результаты тестирования №2</w:t>
       </w:r>
     </w:p>
     <w:tbl>
@@ -34272,6 +35860,29 @@
                 <w:sz w:val="28"/>
                 <w:lang w:val="en-US"/>
               </w:rPr>
+              <w:t>&lt;1</w:t>
+            </w:r>
+          </w:p>
+        </w:tc>
+        <w:tc>
+          <w:tcPr>
+            <w:tcW w:w="1054" w:type="dxa"/>
+          </w:tcPr>
+          <w:p>
+            <w:pPr>
+              <w:spacing w:before="0" w:line="240" w:lineRule="auto"/>
+              <w:ind w:left="0" w:firstLine="0"/>
+              <w:jc w:val="left"/>
+              <w:rPr>
+                <w:sz w:val="28"/>
+                <w:lang w:val="en-US"/>
+              </w:rPr>
+            </w:pPr>
+            <w:r>
+              <w:rPr>
+                <w:sz w:val="28"/>
+                <w:lang w:val="en-US"/>
+              </w:rPr>
               <w:t>1</w:t>
             </w:r>
           </w:p>
@@ -34295,52 +35906,6 @@
                 <w:sz w:val="28"/>
                 <w:lang w:val="en-US"/>
               </w:rPr>
-              <w:t>1</w:t>
-            </w:r>
-          </w:p>
-        </w:tc>
-        <w:tc>
-          <w:tcPr>
-            <w:tcW w:w="1054" w:type="dxa"/>
-          </w:tcPr>
-          <w:p>
-            <w:pPr>
-              <w:spacing w:before="0" w:line="240" w:lineRule="auto"/>
-              <w:ind w:left="0" w:firstLine="0"/>
-              <w:jc w:val="left"/>
-              <w:rPr>
-                <w:sz w:val="28"/>
-                <w:lang w:val="en-US"/>
-              </w:rPr>
-            </w:pPr>
-            <w:r>
-              <w:rPr>
-                <w:sz w:val="28"/>
-                <w:lang w:val="en-US"/>
-              </w:rPr>
-              <w:t>2</w:t>
-            </w:r>
-          </w:p>
-        </w:tc>
-        <w:tc>
-          <w:tcPr>
-            <w:tcW w:w="1056" w:type="dxa"/>
-          </w:tcPr>
-          <w:p>
-            <w:pPr>
-              <w:spacing w:before="0" w:line="240" w:lineRule="auto"/>
-              <w:ind w:left="0" w:firstLine="0"/>
-              <w:jc w:val="left"/>
-              <w:rPr>
-                <w:sz w:val="28"/>
-                <w:lang w:val="en-US"/>
-              </w:rPr>
-            </w:pPr>
-            <w:r>
-              <w:rPr>
-                <w:sz w:val="28"/>
-                <w:lang w:val="en-US"/>
-              </w:rPr>
               <w:t>3</w:t>
             </w:r>
           </w:p>
@@ -34364,7 +35929,30 @@
                 <w:sz w:val="28"/>
                 <w:lang w:val="en-US"/>
               </w:rPr>
-              <w:t>8</w:t>
+              <w:t>5</w:t>
+            </w:r>
+          </w:p>
+        </w:tc>
+        <w:tc>
+          <w:tcPr>
+            <w:tcW w:w="1056" w:type="dxa"/>
+          </w:tcPr>
+          <w:p>
+            <w:pPr>
+              <w:spacing w:before="0" w:line="240" w:lineRule="auto"/>
+              <w:ind w:left="0" w:firstLine="0"/>
+              <w:jc w:val="left"/>
+              <w:rPr>
+                <w:sz w:val="28"/>
+                <w:lang w:val="en-US"/>
+              </w:rPr>
+            </w:pPr>
+            <w:r>
+              <w:rPr>
+                <w:sz w:val="28"/>
+                <w:lang w:val="en-US"/>
+              </w:rPr>
+              <w:t>11</w:t>
             </w:r>
           </w:p>
         </w:tc>
@@ -34739,14 +36327,14 @@
           <w:szCs w:val="28"/>
         </w:rPr>
         <w:drawing>
-          <wp:inline distT="0" distB="0" distL="0" distR="0" wp14:anchorId="31ABE2D3" wp14:editId="44C7E2B0">
+          <wp:inline distT="0" distB="0" distL="0" distR="0" wp14:anchorId="31ABE2D3" wp14:editId="393E6DFB">
             <wp:extent cx="6229350" cy="5648325"/>
             <wp:effectExtent l="0" t="0" r="0" b="9525"/>
             <wp:docPr id="3" name="Диаграмма 3"/>
             <wp:cNvGraphicFramePr/>
             <a:graphic xmlns:a="http://schemas.openxmlformats.org/drawingml/2006/main">
               <a:graphicData uri="http://schemas.openxmlformats.org/drawingml/2006/chart">
-                <c:chart xmlns:c="http://schemas.openxmlformats.org/drawingml/2006/chart" xmlns:r="http://schemas.openxmlformats.org/officeDocument/2006/relationships" r:id="rId24"/>
+                <c:chart xmlns:c="http://schemas.openxmlformats.org/drawingml/2006/chart" xmlns:r="http://schemas.openxmlformats.org/officeDocument/2006/relationships" r:id="rId20"/>
               </a:graphicData>
             </a:graphic>
           </wp:inline>
@@ -34783,13 +36371,7 @@
         <w:rPr>
           <w:sz w:val="28"/>
         </w:rPr>
-        <w:t>.</w:t>
-      </w:r>
-      <w:r>
-        <w:rPr>
-          <w:sz w:val="28"/>
-        </w:rPr>
-        <w:t>2</w:t>
+        <w:t>.2</w:t>
       </w:r>
       <w:r>
         <w:rPr>
@@ -34820,8 +36402,6 @@
           <w:szCs w:val="28"/>
         </w:rPr>
       </w:pPr>
-      <w:bookmarkStart w:id="2" w:name="_GoBack"/>
-      <w:bookmarkEnd w:id="2"/>
     </w:p>
     <w:p>
       <w:pPr>
@@ -36349,7 +37929,7 @@
         </w:rPr>
         <w:t xml:space="preserve"> [Электронный ресурс]. – Электронные данные. – Режим доступа: </w:t>
       </w:r>
-      <w:hyperlink r:id="rId25" w:history="1">
+      <w:hyperlink r:id="rId21" w:history="1">
         <w:r>
           <w:rPr>
             <w:rStyle w:val="af0"/>
@@ -37215,68 +38795,87 @@
         </w:rPr>
         <w:t xml:space="preserve"> Mode of access: </w:t>
       </w:r>
-      <w:hyperlink r:id="rId26" w:history="1">
-        <w:r>
-          <w:rPr>
-            <w:rStyle w:val="af0"/>
-            <w:sz w:val="28"/>
-            <w:szCs w:val="28"/>
-            <w:lang w:val="en-US"/>
-          </w:rPr>
-          <w:t xml:space="preserve">http://www.microsoft.com/whdc/ </w:t>
-        </w:r>
-        <w:proofErr w:type="spellStart"/>
-        <w:r>
-          <w:rPr>
-            <w:rStyle w:val="af0"/>
-            <w:sz w:val="28"/>
-            <w:szCs w:val="28"/>
-            <w:lang w:val="en-US"/>
-          </w:rPr>
-          <w:t>devtools</w:t>
-        </w:r>
-        <w:proofErr w:type="spellEnd"/>
-        <w:r>
-          <w:rPr>
-            <w:rStyle w:val="af0"/>
-            <w:sz w:val="28"/>
-            <w:szCs w:val="28"/>
-            <w:lang w:val="en-US"/>
-          </w:rPr>
-          <w:t>/</w:t>
-        </w:r>
-        <w:proofErr w:type="spellStart"/>
-        <w:r>
-          <w:rPr>
-            <w:rStyle w:val="af0"/>
-            <w:sz w:val="28"/>
-            <w:szCs w:val="28"/>
-            <w:lang w:val="en-US"/>
-          </w:rPr>
-          <w:t>ddk</w:t>
-        </w:r>
-        <w:proofErr w:type="spellEnd"/>
-        <w:r>
-          <w:rPr>
-            <w:rStyle w:val="af0"/>
-            <w:sz w:val="28"/>
-            <w:szCs w:val="28"/>
-            <w:lang w:val="en-US"/>
-          </w:rPr>
-          <w:t>/</w:t>
-        </w:r>
-        <w:proofErr w:type="spellStart"/>
-        <w:r>
-          <w:rPr>
-            <w:rStyle w:val="af0"/>
-            <w:sz w:val="28"/>
-            <w:szCs w:val="28"/>
-            <w:lang w:val="en-US"/>
-          </w:rPr>
-          <w:t>default.mspx</w:t>
-        </w:r>
-        <w:proofErr w:type="spellEnd"/>
-      </w:hyperlink>
+      <w:r>
+        <w:fldChar w:fldCharType="begin"/>
+      </w:r>
+      <w:r>
+        <w:rPr>
+          <w:lang w:val="en-US"/>
+        </w:rPr>
+        <w:instrText xml:space="preserve"> HYPERLINK "http://www.microsoft.com/whdc/%20devtools/ddk/default.mspx" </w:instrText>
+      </w:r>
+      <w:r>
+        <w:fldChar w:fldCharType="separate"/>
+      </w:r>
+      <w:r>
+        <w:rPr>
+          <w:rStyle w:val="af0"/>
+          <w:sz w:val="28"/>
+          <w:szCs w:val="28"/>
+          <w:lang w:val="en-US"/>
+        </w:rPr>
+        <w:t xml:space="preserve">http://www.microsoft.com/whdc/ </w:t>
+      </w:r>
+      <w:proofErr w:type="spellStart"/>
+      <w:r>
+        <w:rPr>
+          <w:rStyle w:val="af0"/>
+          <w:sz w:val="28"/>
+          <w:szCs w:val="28"/>
+          <w:lang w:val="en-US"/>
+        </w:rPr>
+        <w:t>devtools</w:t>
+      </w:r>
+      <w:proofErr w:type="spellEnd"/>
+      <w:r>
+        <w:rPr>
+          <w:rStyle w:val="af0"/>
+          <w:sz w:val="28"/>
+          <w:szCs w:val="28"/>
+          <w:lang w:val="en-US"/>
+        </w:rPr>
+        <w:t>/</w:t>
+      </w:r>
+      <w:proofErr w:type="spellStart"/>
+      <w:r>
+        <w:rPr>
+          <w:rStyle w:val="af0"/>
+          <w:sz w:val="28"/>
+          <w:szCs w:val="28"/>
+          <w:lang w:val="en-US"/>
+        </w:rPr>
+        <w:t>ddk</w:t>
+      </w:r>
+      <w:proofErr w:type="spellEnd"/>
+      <w:r>
+        <w:rPr>
+          <w:rStyle w:val="af0"/>
+          <w:sz w:val="28"/>
+          <w:szCs w:val="28"/>
+          <w:lang w:val="en-US"/>
+        </w:rPr>
+        <w:t>/</w:t>
+      </w:r>
+      <w:proofErr w:type="spellStart"/>
+      <w:r>
+        <w:rPr>
+          <w:rStyle w:val="af0"/>
+          <w:sz w:val="28"/>
+          <w:szCs w:val="28"/>
+          <w:lang w:val="en-US"/>
+        </w:rPr>
+        <w:t>default.mspx</w:t>
+      </w:r>
+      <w:proofErr w:type="spellEnd"/>
+      <w:r>
+        <w:rPr>
+          <w:rStyle w:val="af0"/>
+          <w:sz w:val="28"/>
+          <w:szCs w:val="28"/>
+          <w:lang w:val="en-US"/>
+        </w:rPr>
+        <w:fldChar w:fldCharType="end"/>
+      </w:r>
       <w:r>
         <w:rPr>
           <w:sz w:val="28"/>
@@ -43016,8 +44615,8 @@
       </w:pPr>
     </w:p>
     <w:sectPr>
-      <w:footerReference w:type="even" r:id="rId27"/>
-      <w:footerReference w:type="default" r:id="rId28"/>
+      <w:footerReference w:type="even" r:id="rId22"/>
+      <w:footerReference w:type="default" r:id="rId23"/>
       <w:endnotePr>
         <w:numFmt w:val="decimal"/>
       </w:endnotePr>
@@ -46270,22 +47869,22 @@
                 <c:formatCode>General</c:formatCode>
                 <c:ptCount val="6"/>
                 <c:pt idx="0">
-                  <c:v>23</c:v>
+                  <c:v>0</c:v>
                 </c:pt>
                 <c:pt idx="1">
-                  <c:v>90</c:v>
+                  <c:v>1</c:v>
                 </c:pt>
                 <c:pt idx="2">
-                  <c:v>358</c:v>
+                  <c:v>2</c:v>
                 </c:pt>
                 <c:pt idx="3">
-                  <c:v>1450</c:v>
+                  <c:v>5</c:v>
                 </c:pt>
                 <c:pt idx="4">
-                  <c:v>5759</c:v>
+                  <c:v>10</c:v>
                 </c:pt>
                 <c:pt idx="5">
-                  <c:v>21546</c:v>
+                  <c:v>21</c:v>
                 </c:pt>
               </c:numCache>
             </c:numRef>
@@ -47735,19 +49334,19 @@
                   <c:v>0</c:v>
                 </c:pt>
                 <c:pt idx="1">
-                  <c:v>1</c:v>
+                  <c:v>0</c:v>
                 </c:pt>
                 <c:pt idx="2">
                   <c:v>1</c:v>
                 </c:pt>
                 <c:pt idx="3">
-                  <c:v>2</c:v>
+                  <c:v>3</c:v>
                 </c:pt>
                 <c:pt idx="4">
-                  <c:v>3</c:v>
+                  <c:v>5</c:v>
                 </c:pt>
                 <c:pt idx="5">
-                  <c:v>8</c:v>
+                  <c:v>11</c:v>
                 </c:pt>
               </c:numCache>
             </c:numRef>
@@ -49763,7 +51362,7 @@
 </file>
 
 <file path=customXml/itemProps1.xml><?xml version="1.0" encoding="utf-8"?>
-<ds:datastoreItem xmlns:ds="http://schemas.openxmlformats.org/officeDocument/2006/customXml" ds:itemID="{315D06F1-FF0A-41CF-81BA-B603531F88D9}">
+<ds:datastoreItem xmlns:ds="http://schemas.openxmlformats.org/officeDocument/2006/customXml" ds:itemID="{C87B679D-DD69-475D-8B4D-73B5DD69A7CD}">
   <ds:schemaRefs>
     <ds:schemaRef ds:uri="http://schemas.openxmlformats.org/officeDocument/2006/bibliography"/>
   </ds:schemaRefs>

</xml_diff>